<commit_message>
Added diagram to Word file
</commit_message>
<xml_diff>
--- a/Progetto.docx
+++ b/Progetto.docx
@@ -2,8 +2,519 @@
 <file path=word/document.xml><?xml version="1.0" encoding="utf-8"?>
 <w:document xmlns:wpc="http://schemas.microsoft.com/office/word/2010/wordprocessingCanvas" xmlns:cx="http://schemas.microsoft.com/office/drawing/2014/chartex" xmlns:cx1="http://schemas.microsoft.com/office/drawing/2015/9/8/chartex" xmlns:cx2="http://schemas.microsoft.com/office/drawing/2015/10/21/chartex" xmlns:cx3="http://schemas.microsoft.com/office/drawing/2016/5/9/chartex" xmlns:cx4="http://schemas.microsoft.com/office/drawing/2016/5/10/chartex" xmlns:cx5="http://schemas.microsoft.com/office/drawing/2016/5/11/chartex" xmlns:cx6="http://schemas.microsoft.com/office/drawing/2016/5/12/chartex" xmlns:cx7="http://schemas.microsoft.com/office/drawing/2016/5/13/chartex" xmlns:cx8="http://schemas.microsoft.com/office/drawing/2016/5/14/chartex" xmlns:mc="http://schemas.openxmlformats.org/markup-compatibility/2006" xmlns:aink="http://schemas.microsoft.com/office/drawing/2016/ink" xmlns:am3d="http://schemas.microsoft.com/office/drawing/2017/model3d" xmlns:o="urn:schemas-microsoft-com:office:office" xmlns:r="http://schemas.openxmlformats.org/officeDocument/2006/relationships" xmlns:m="http://schemas.openxmlformats.org/officeDocument/2006/math" xmlns:v="urn:schemas-microsoft-com:vml" xmlns:wp14="http://schemas.microsoft.com/office/word/2010/wordprocessingDrawing" xmlns:wp="http://schemas.openxmlformats.org/drawingml/2006/wordprocessingDrawing" xmlns:w10="urn:schemas-microsoft-com:office:word" xmlns:w="http://schemas.openxmlformats.org/wordprocessingml/2006/main" xmlns:w14="http://schemas.microsoft.com/office/word/2010/wordml" xmlns:w15="http://schemas.microsoft.com/office/word/2012/wordml" xmlns:w16cid="http://schemas.microsoft.com/office/word/2016/wordml/cid" xmlns:w16se="http://schemas.microsoft.com/office/word/2015/wordml/symex" xmlns:wpg="http://schemas.microsoft.com/office/word/2010/wordprocessingGroup" xmlns:wpi="http://schemas.microsoft.com/office/word/2010/wordprocessingInk" xmlns:wne="http://schemas.microsoft.com/office/word/2006/wordml" xmlns:wps="http://schemas.microsoft.com/office/word/2010/wordprocessingShape" mc:Ignorable="w14 w15 w16se w16cid wp14">
   <w:body>
+    <w:p>
+      <w:r>
+        <w:rPr>
+          <w:noProof/>
+        </w:rPr>
+        <w:drawing>
+          <wp:inline distT="0" distB="0" distL="0" distR="0">
+            <wp:extent cx="6120130" cy="6363335"/>
+            <wp:effectExtent l="0" t="0" r="0" b="0"/>
+            <wp:docPr id="2" name="Immagine 2"/>
+            <wp:cNvGraphicFramePr>
+              <a:graphicFrameLocks xmlns:a="http://schemas.openxmlformats.org/drawingml/2006/main" noChangeAspect="1"/>
+            </wp:cNvGraphicFramePr>
+            <a:graphic xmlns:a="http://schemas.openxmlformats.org/drawingml/2006/main">
+              <a:graphicData uri="http://schemas.openxmlformats.org/drawingml/2006/picture">
+                <pic:pic xmlns:pic="http://schemas.openxmlformats.org/drawingml/2006/picture">
+                  <pic:nvPicPr>
+                    <pic:cNvPr id="0" name="Picture 6"/>
+                    <pic:cNvPicPr>
+                      <a:picLocks noChangeAspect="1" noChangeArrowheads="1"/>
+                    </pic:cNvPicPr>
+                  </pic:nvPicPr>
+                  <pic:blipFill>
+                    <a:blip r:embed="rId6">
+                      <a:extLst>
+                        <a:ext uri="{28A0092B-C50C-407E-A947-70E740481C1C}">
+                          <a14:useLocalDpi xmlns:a14="http://schemas.microsoft.com/office/drawing/2010/main" val="0"/>
+                        </a:ext>
+                      </a:extLst>
+                    </a:blip>
+                    <a:srcRect/>
+                    <a:stretch>
+                      <a:fillRect/>
+                    </a:stretch>
+                  </pic:blipFill>
+                  <pic:spPr bwMode="auto">
+                    <a:xfrm>
+                      <a:off x="0" y="0"/>
+                      <a:ext cx="6120130" cy="6363335"/>
+                    </a:xfrm>
+                    <a:prstGeom prst="rect">
+                      <a:avLst/>
+                    </a:prstGeom>
+                    <a:noFill/>
+                    <a:ln>
+                      <a:noFill/>
+                    </a:ln>
+                  </pic:spPr>
+                </pic:pic>
+              </a:graphicData>
+            </a:graphic>
+          </wp:inline>
+        </w:drawing>
+      </w:r>
+    </w:p>
     <w:p/>
     <w:p/>
+    <w:p/>
+    <w:p/>
+    <w:p/>
+    <w:p/>
+    <w:p/>
+    <w:p/>
+    <w:tbl>
+      <w:tblPr>
+        <w:tblStyle w:val="Grigliatabella"/>
+        <w:tblpPr w:leftFromText="141" w:rightFromText="141" w:vertAnchor="text" w:horzAnchor="margin" w:tblpY="-816"/>
+        <w:tblW w:w="0" w:type="auto"/>
+        <w:tblLook w:val="04A0" w:firstRow="1" w:lastRow="0" w:firstColumn="1" w:lastColumn="0" w:noHBand="0" w:noVBand="1"/>
+      </w:tblPr>
+      <w:tblGrid>
+        <w:gridCol w:w="2407"/>
+        <w:gridCol w:w="2407"/>
+        <w:gridCol w:w="4814"/>
+      </w:tblGrid>
+      <w:tr>
+        <w:tc>
+          <w:tcPr>
+            <w:tcW w:w="2407" w:type="dxa"/>
+            <w:shd w:val="clear" w:color="auto" w:fill="D9E2F3" w:themeFill="accent1" w:themeFillTint="33"/>
+          </w:tcPr>
+          <w:p>
+            <w:pPr>
+              <w:rPr>
+                <w:b/>
+                <w:i/>
+              </w:rPr>
+            </w:pPr>
+            <w:r>
+              <w:rPr>
+                <w:b/>
+                <w:i/>
+              </w:rPr>
+              <w:lastRenderedPageBreak/>
+              <w:t>ID:</w:t>
+            </w:r>
+          </w:p>
+        </w:tc>
+        <w:tc>
+          <w:tcPr>
+            <w:tcW w:w="2407" w:type="dxa"/>
+          </w:tcPr>
+          <w:p>
+            <w:r>
+              <w:t>4</w:t>
+            </w:r>
+          </w:p>
+        </w:tc>
+        <w:tc>
+          <w:tcPr>
+            <w:tcW w:w="4814" w:type="dxa"/>
+          </w:tcPr>
+          <w:p>
+            <w:pPr>
+              <w:rPr>
+                <w:b/>
+                <w:i/>
+              </w:rPr>
+            </w:pPr>
+            <w:r>
+              <w:rPr>
+                <w:b/>
+                <w:i/>
+              </w:rPr>
+              <w:t>Nome Use Case:</w:t>
+            </w:r>
+          </w:p>
+          <w:p>
+            <w:proofErr w:type="spellStart"/>
+            <w:r>
+              <w:t>AcquistaLibro</w:t>
+            </w:r>
+            <w:proofErr w:type="spellEnd"/>
+          </w:p>
+        </w:tc>
+      </w:tr>
+      <w:tr>
+        <w:tc>
+          <w:tcPr>
+            <w:tcW w:w="4814" w:type="dxa"/>
+            <w:gridSpan w:val="2"/>
+            <w:shd w:val="clear" w:color="auto" w:fill="D9E2F3" w:themeFill="accent1" w:themeFillTint="33"/>
+          </w:tcPr>
+          <w:p>
+            <w:pPr>
+              <w:rPr>
+                <w:b/>
+                <w:i/>
+              </w:rPr>
+            </w:pPr>
+            <w:r>
+              <w:rPr>
+                <w:b/>
+                <w:i/>
+              </w:rPr>
+              <w:t>Breve descrizione:</w:t>
+            </w:r>
+          </w:p>
+        </w:tc>
+        <w:tc>
+          <w:tcPr>
+            <w:tcW w:w="4814" w:type="dxa"/>
+          </w:tcPr>
+          <w:p>
+            <w:r>
+              <w:t>il cliente acquista un libro dal negozio on-line</w:t>
+            </w:r>
+          </w:p>
+        </w:tc>
+      </w:tr>
+      <w:tr>
+        <w:tc>
+          <w:tcPr>
+            <w:tcW w:w="4814" w:type="dxa"/>
+            <w:gridSpan w:val="2"/>
+            <w:shd w:val="clear" w:color="auto" w:fill="D9E2F3" w:themeFill="accent1" w:themeFillTint="33"/>
+          </w:tcPr>
+          <w:p>
+            <w:pPr>
+              <w:rPr>
+                <w:b/>
+                <w:i/>
+              </w:rPr>
+            </w:pPr>
+            <w:r>
+              <w:rPr>
+                <w:b/>
+                <w:i/>
+              </w:rPr>
+              <w:t>Attori primari:</w:t>
+            </w:r>
+          </w:p>
+        </w:tc>
+        <w:tc>
+          <w:tcPr>
+            <w:tcW w:w="4814" w:type="dxa"/>
+          </w:tcPr>
+          <w:p>
+            <w:r>
+              <w:t>Basic</w:t>
+            </w:r>
+          </w:p>
+        </w:tc>
+      </w:tr>
+      <w:tr>
+        <w:tc>
+          <w:tcPr>
+            <w:tcW w:w="4814" w:type="dxa"/>
+            <w:gridSpan w:val="2"/>
+            <w:shd w:val="clear" w:color="auto" w:fill="D9E2F3" w:themeFill="accent1" w:themeFillTint="33"/>
+          </w:tcPr>
+          <w:p>
+            <w:pPr>
+              <w:rPr>
+                <w:b/>
+                <w:i/>
+              </w:rPr>
+            </w:pPr>
+            <w:r>
+              <w:rPr>
+                <w:b/>
+                <w:i/>
+              </w:rPr>
+              <w:t>Attori secondari:</w:t>
+            </w:r>
+          </w:p>
+        </w:tc>
+        <w:tc>
+          <w:tcPr>
+            <w:tcW w:w="4814" w:type="dxa"/>
+          </w:tcPr>
+          <w:p>
+            <w:proofErr w:type="spellStart"/>
+            <w:r>
+              <w:t>Paypal</w:t>
+            </w:r>
+            <w:proofErr w:type="spellEnd"/>
+          </w:p>
+        </w:tc>
+      </w:tr>
+      <w:tr>
+        <w:tc>
+          <w:tcPr>
+            <w:tcW w:w="4814" w:type="dxa"/>
+            <w:gridSpan w:val="2"/>
+            <w:shd w:val="clear" w:color="auto" w:fill="D9E2F3" w:themeFill="accent1" w:themeFillTint="33"/>
+          </w:tcPr>
+          <w:p>
+            <w:pPr>
+              <w:rPr>
+                <w:b/>
+                <w:i/>
+              </w:rPr>
+            </w:pPr>
+            <w:r>
+              <w:rPr>
+                <w:b/>
+                <w:i/>
+              </w:rPr>
+              <w:t>Precondizioni:</w:t>
+            </w:r>
+          </w:p>
+        </w:tc>
+        <w:tc>
+          <w:tcPr>
+            <w:tcW w:w="4814" w:type="dxa"/>
+          </w:tcPr>
+          <w:p>
+            <w:pPr>
+              <w:pStyle w:val="Paragrafoelenco"/>
+              <w:numPr>
+                <w:ilvl w:val="0"/>
+                <w:numId w:val="6"/>
+              </w:numPr>
+            </w:pPr>
+            <w:r>
+              <w:t>L’utente deve essere registrato e loggato</w:t>
+            </w:r>
+          </w:p>
+          <w:p>
+            <w:pPr>
+              <w:pStyle w:val="Paragrafoelenco"/>
+              <w:numPr>
+                <w:ilvl w:val="0"/>
+                <w:numId w:val="6"/>
+              </w:numPr>
+            </w:pPr>
+            <w:r>
+              <w:t>L’utente ha visualizzato la scheda tecnica di un libro</w:t>
+            </w:r>
+          </w:p>
+        </w:tc>
+      </w:tr>
+      <w:tr>
+        <w:tc>
+          <w:tcPr>
+            <w:tcW w:w="9628" w:type="dxa"/>
+            <w:gridSpan w:val="3"/>
+          </w:tcPr>
+          <w:p>
+            <w:pPr>
+              <w:rPr>
+                <w:b/>
+                <w:i/>
+              </w:rPr>
+            </w:pPr>
+            <w:r>
+              <w:rPr>
+                <w:b/>
+                <w:i/>
+              </w:rPr>
+              <w:t>Flusso principale:</w:t>
+            </w:r>
+          </w:p>
+          <w:p>
+            <w:pPr>
+              <w:pStyle w:val="Paragrafoelenco"/>
+              <w:numPr>
+                <w:ilvl w:val="0"/>
+                <w:numId w:val="3"/>
+              </w:numPr>
+              <w:spacing w:line="256" w:lineRule="auto"/>
+            </w:pPr>
+            <w:r>
+              <w:t>Il cliente seleziona l’opzione di acquisto specificando se si intende acquistare il prodotto come copia fisica o digitale</w:t>
+            </w:r>
+            <w:r>
+              <w:t xml:space="preserve"> (schedaTecnicaMockup)</w:t>
+            </w:r>
+          </w:p>
+          <w:p>
+            <w:pPr>
+              <w:pStyle w:val="Paragrafoelenco"/>
+              <w:numPr>
+                <w:ilvl w:val="0"/>
+                <w:numId w:val="3"/>
+              </w:numPr>
+              <w:spacing w:line="256" w:lineRule="auto"/>
+            </w:pPr>
+            <w:r>
+              <w:t>Il cliente sceglie la modalità di pagamento</w:t>
+            </w:r>
+            <w:r>
+              <w:t xml:space="preserve"> (</w:t>
+            </w:r>
+            <w:proofErr w:type="spellStart"/>
+            <w:r>
+              <w:t>metodoAcquistoMockup</w:t>
+            </w:r>
+            <w:proofErr w:type="spellEnd"/>
+            <w:r>
+              <w:t>)</w:t>
+            </w:r>
+          </w:p>
+          <w:p>
+            <w:pPr>
+              <w:pStyle w:val="Paragrafoelenco"/>
+              <w:numPr>
+                <w:ilvl w:val="0"/>
+                <w:numId w:val="3"/>
+              </w:numPr>
+              <w:spacing w:line="256" w:lineRule="auto"/>
+            </w:pPr>
+            <w:r>
+              <w:t>Se il cliente sceglie carta di credito come metodo di pagamento</w:t>
+            </w:r>
+          </w:p>
+          <w:p>
+            <w:pPr>
+              <w:pStyle w:val="Paragrafoelenco"/>
+              <w:numPr>
+                <w:ilvl w:val="1"/>
+                <w:numId w:val="3"/>
+              </w:numPr>
+              <w:spacing w:line="256" w:lineRule="auto"/>
+            </w:pPr>
+            <w:r>
+              <w:t>Il cliente inserisce i dati richiesti</w:t>
+            </w:r>
+            <w:r>
+              <w:t xml:space="preserve"> (</w:t>
+            </w:r>
+            <w:proofErr w:type="spellStart"/>
+            <w:r>
+              <w:t>infoCartaMockup</w:t>
+            </w:r>
+            <w:proofErr w:type="spellEnd"/>
+            <w:r>
+              <w:t>)</w:t>
+            </w:r>
+            <w:r>
+              <w:t xml:space="preserve"> e conferma</w:t>
+            </w:r>
+          </w:p>
+          <w:p>
+            <w:pPr>
+              <w:pStyle w:val="Paragrafoelenco"/>
+              <w:numPr>
+                <w:ilvl w:val="0"/>
+                <w:numId w:val="3"/>
+              </w:numPr>
+              <w:spacing w:line="256" w:lineRule="auto"/>
+            </w:pPr>
+            <w:r>
+              <w:t>Altrimenti</w:t>
+            </w:r>
+          </w:p>
+          <w:p>
+            <w:pPr>
+              <w:pStyle w:val="Paragrafoelenco"/>
+              <w:numPr>
+                <w:ilvl w:val="1"/>
+                <w:numId w:val="3"/>
+              </w:numPr>
+            </w:pPr>
+            <w:r>
+              <w:t>Il cliente effettua l’autenticazione al sito web e conferma</w:t>
+            </w:r>
+          </w:p>
+          <w:p>
+            <w:pPr>
+              <w:pStyle w:val="Paragrafoelenco"/>
+              <w:numPr>
+                <w:ilvl w:val="0"/>
+                <w:numId w:val="3"/>
+              </w:numPr>
+              <w:spacing w:line="256" w:lineRule="auto"/>
+            </w:pPr>
+            <w:r>
+              <w:t xml:space="preserve">Il sistema invia la mail di conferma, con eventuale link per scaricare il libro in formato digitale </w:t>
+            </w:r>
+          </w:p>
+        </w:tc>
+      </w:tr>
+      <w:tr>
+        <w:tc>
+          <w:tcPr>
+            <w:tcW w:w="4814" w:type="dxa"/>
+            <w:gridSpan w:val="2"/>
+            <w:shd w:val="clear" w:color="auto" w:fill="D9E2F3" w:themeFill="accent1" w:themeFillTint="33"/>
+          </w:tcPr>
+          <w:p>
+            <w:pPr>
+              <w:rPr>
+                <w:b/>
+                <w:i/>
+              </w:rPr>
+            </w:pPr>
+            <w:r>
+              <w:rPr>
+                <w:b/>
+                <w:i/>
+              </w:rPr>
+              <w:t>Postcondizioni:</w:t>
+            </w:r>
+          </w:p>
+        </w:tc>
+        <w:tc>
+          <w:tcPr>
+            <w:tcW w:w="4814" w:type="dxa"/>
+          </w:tcPr>
+          <w:p>
+            <w:r>
+              <w:t>Il libro è stato acquistato dal cliente</w:t>
+            </w:r>
+          </w:p>
+        </w:tc>
+      </w:tr>
+      <w:tr>
+        <w:tc>
+          <w:tcPr>
+            <w:tcW w:w="4814" w:type="dxa"/>
+            <w:gridSpan w:val="2"/>
+            <w:shd w:val="clear" w:color="auto" w:fill="D9E2F3" w:themeFill="accent1" w:themeFillTint="33"/>
+          </w:tcPr>
+          <w:p>
+            <w:pPr>
+              <w:rPr>
+                <w:b/>
+                <w:i/>
+              </w:rPr>
+            </w:pPr>
+            <w:r>
+              <w:rPr>
+                <w:b/>
+                <w:i/>
+              </w:rPr>
+              <w:t>Flussi alternativi:</w:t>
+            </w:r>
+          </w:p>
+        </w:tc>
+        <w:tc>
+          <w:tcPr>
+            <w:tcW w:w="4814" w:type="dxa"/>
+          </w:tcPr>
+          <w:p>
+            <w:proofErr w:type="spellStart"/>
+            <w:r>
+              <w:t>DatiNonValidi</w:t>
+            </w:r>
+            <w:proofErr w:type="spellEnd"/>
+            <w:r>
+              <w:t xml:space="preserve">, </w:t>
+            </w:r>
+            <w:proofErr w:type="spellStart"/>
+            <w:r>
+              <w:t>FondiNonDisponibili</w:t>
+            </w:r>
+            <w:proofErr w:type="spellEnd"/>
+          </w:p>
+        </w:tc>
+      </w:tr>
+    </w:tbl>
     <w:p/>
     <w:p/>
     <w:tbl>
@@ -45,7 +556,7 @@
           </w:tcPr>
           <w:p>
             <w:r>
-              <w:t>1</w:t>
+              <w:t>4.1</w:t>
             </w:r>
           </w:p>
         </w:tc>
@@ -71,7 +582,7 @@
           <w:p>
             <w:proofErr w:type="spellStart"/>
             <w:r>
-              <w:t>AcquistaLibro</w:t>
+              <w:t>DatiNonValidi</w:t>
             </w:r>
             <w:proofErr w:type="spellEnd"/>
           </w:p>
@@ -106,7 +617,7 @@
           </w:tcPr>
           <w:p>
             <w:r>
-              <w:t>il cliente acquista un libro dal negozio on-line</w:t>
+              <w:t>il sistema informa il cliente che i dati inseriti non sono validi</w:t>
             </w:r>
           </w:p>
         </w:tc>
@@ -173,11 +684,9 @@
             <w:tcW w:w="4814" w:type="dxa"/>
           </w:tcPr>
           <w:p>
-            <w:proofErr w:type="spellStart"/>
-            <w:r>
-              <w:t>Paypal</w:t>
-            </w:r>
-            <w:proofErr w:type="spellEnd"/>
+            <w:r>
+              <w:t>nessuno</w:t>
+            </w:r>
           </w:p>
         </w:tc>
       </w:tr>
@@ -210,7 +719,10 @@
           </w:tcPr>
           <w:p>
             <w:r>
-              <w:t>L’utente deve essere registrato e loggato</w:t>
+              <w:t>L’utente</w:t>
+            </w:r>
+            <w:r>
+              <w:t xml:space="preserve"> ha inserito dei dati non validi</w:t>
             </w:r>
           </w:p>
         </w:tc>
@@ -241,12 +753,12 @@
               <w:pStyle w:val="Paragrafoelenco"/>
               <w:numPr>
                 <w:ilvl w:val="0"/>
-                <w:numId w:val="3"/>
+                <w:numId w:val="5"/>
               </w:numPr>
               <w:spacing w:line="256" w:lineRule="auto"/>
             </w:pPr>
             <w:r>
-              <w:t>Il cliente visualizza la scheda tecnica di un libro</w:t>
+              <w:t>La sequenza degli eventi alternativa inizia dopo il passo 4.1 della sequenza di eventi principale</w:t>
             </w:r>
           </w:p>
           <w:p>
@@ -254,89 +766,12 @@
               <w:pStyle w:val="Paragrafoelenco"/>
               <w:numPr>
                 <w:ilvl w:val="0"/>
-                <w:numId w:val="3"/>
+                <w:numId w:val="5"/>
               </w:numPr>
               <w:spacing w:line="256" w:lineRule="auto"/>
             </w:pPr>
             <w:r>
-              <w:t>Il cliente seleziona l’opzione di acquisto specificando se si intende acquistare il prodotto come copia fisica o digitale</w:t>
-            </w:r>
-          </w:p>
-          <w:p>
-            <w:pPr>
-              <w:pStyle w:val="Paragrafoelenco"/>
-              <w:numPr>
-                <w:ilvl w:val="0"/>
-                <w:numId w:val="3"/>
-              </w:numPr>
-              <w:spacing w:line="256" w:lineRule="auto"/>
-            </w:pPr>
-            <w:r>
-              <w:t>Il cliente sceglie la modalità di pagamento</w:t>
-            </w:r>
-          </w:p>
-          <w:p>
-            <w:pPr>
-              <w:pStyle w:val="Paragrafoelenco"/>
-              <w:numPr>
-                <w:ilvl w:val="0"/>
-                <w:numId w:val="3"/>
-              </w:numPr>
-              <w:spacing w:line="256" w:lineRule="auto"/>
-            </w:pPr>
-            <w:r>
-              <w:t>Se il cliente sceglie carta di credito come metodo di pagamento</w:t>
-            </w:r>
-          </w:p>
-          <w:p>
-            <w:pPr>
-              <w:pStyle w:val="Paragrafoelenco"/>
-              <w:numPr>
-                <w:ilvl w:val="1"/>
-                <w:numId w:val="3"/>
-              </w:numPr>
-              <w:spacing w:line="256" w:lineRule="auto"/>
-            </w:pPr>
-            <w:r>
-              <w:t>Il cliente inserisce i dati richiesti</w:t>
-            </w:r>
-          </w:p>
-          <w:p>
-            <w:pPr>
-              <w:pStyle w:val="Paragrafoelenco"/>
-              <w:numPr>
-                <w:ilvl w:val="0"/>
-                <w:numId w:val="3"/>
-              </w:numPr>
-              <w:spacing w:line="256" w:lineRule="auto"/>
-            </w:pPr>
-            <w:r>
-              <w:t>Altrimenti</w:t>
-            </w:r>
-          </w:p>
-          <w:p>
-            <w:pPr>
-              <w:pStyle w:val="Paragrafoelenco"/>
-              <w:numPr>
-                <w:ilvl w:val="1"/>
-                <w:numId w:val="3"/>
-              </w:numPr>
-            </w:pPr>
-            <w:r>
-              <w:t>Il cliente effettua l’autenticazione al sito web e conferma</w:t>
-            </w:r>
-          </w:p>
-          <w:p>
-            <w:pPr>
-              <w:pStyle w:val="Paragrafoelenco"/>
-              <w:numPr>
-                <w:ilvl w:val="0"/>
-                <w:numId w:val="3"/>
-              </w:numPr>
-              <w:spacing w:line="256" w:lineRule="auto"/>
-            </w:pPr>
-            <w:r>
-              <w:t xml:space="preserve">Il sistema invia la mail di conferma, con eventuale link per scaricare il libro in formato digitale </w:t>
+              <w:t>Il sistema informa il cliente che ha inserito dei dati per il pagamento tramite carta di credito non validi</w:t>
             </w:r>
           </w:p>
         </w:tc>
@@ -355,72 +790,36 @@
                 <w:i/>
               </w:rPr>
             </w:pPr>
-            <w:r>
-              <w:rPr>
-                <w:b/>
-                <w:i/>
-              </w:rPr>
-              <w:t>Postcondizioni:</w:t>
-            </w:r>
-          </w:p>
-        </w:tc>
-        <w:tc>
-          <w:tcPr>
-            <w:tcW w:w="4814" w:type="dxa"/>
-          </w:tcPr>
-          <w:p>
-            <w:r>
-              <w:t>Il libro è stato acquistato dal cliente</w:t>
-            </w:r>
-          </w:p>
-        </w:tc>
-      </w:tr>
-      <w:tr>
-        <w:tc>
-          <w:tcPr>
-            <w:tcW w:w="4814" w:type="dxa"/>
-            <w:gridSpan w:val="2"/>
-            <w:shd w:val="clear" w:color="auto" w:fill="D9E2F3" w:themeFill="accent1" w:themeFillTint="33"/>
-          </w:tcPr>
-          <w:p>
-            <w:pPr>
-              <w:rPr>
-                <w:b/>
-                <w:i/>
-              </w:rPr>
-            </w:pPr>
-            <w:r>
-              <w:rPr>
-                <w:b/>
-                <w:i/>
-              </w:rPr>
-              <w:t>Flussi alternativi:</w:t>
-            </w:r>
-          </w:p>
-        </w:tc>
-        <w:tc>
-          <w:tcPr>
-            <w:tcW w:w="4814" w:type="dxa"/>
-          </w:tcPr>
-          <w:p>
             <w:proofErr w:type="spellStart"/>
             <w:r>
-              <w:t>DatiNonValidi</w:t>
+              <w:rPr>
+                <w:b/>
+                <w:i/>
+              </w:rPr>
+              <w:t>Postcondizioni</w:t>
             </w:r>
             <w:proofErr w:type="spellEnd"/>
             <w:r>
-              <w:t xml:space="preserve">, </w:t>
-            </w:r>
-            <w:proofErr w:type="spellStart"/>
-            <w:r>
-              <w:t>FondiNonDisponibili</w:t>
-            </w:r>
-            <w:proofErr w:type="spellEnd"/>
+              <w:rPr>
+                <w:b/>
+                <w:i/>
+              </w:rPr>
+              <w:t>:</w:t>
+            </w:r>
+          </w:p>
+        </w:tc>
+        <w:tc>
+          <w:tcPr>
+            <w:tcW w:w="4814" w:type="dxa"/>
+          </w:tcPr>
+          <w:p>
+            <w:r>
+              <w:t>nessuna</w:t>
+            </w:r>
           </w:p>
         </w:tc>
       </w:tr>
     </w:tbl>
-    <w:p/>
     <w:p/>
     <w:p/>
     <w:tbl>
@@ -523,7 +922,13 @@
           </w:tcPr>
           <w:p>
             <w:r>
-              <w:t>L’utente registrato può scrivere un commento per un libro</w:t>
+              <w:t xml:space="preserve">L’utente registrato </w:t>
+            </w:r>
+            <w:r>
+              <w:t>scrive</w:t>
+            </w:r>
+            <w:r>
+              <w:t xml:space="preserve"> un commento per un libro</w:t>
             </w:r>
           </w:p>
         </w:tc>
@@ -557,10 +962,12 @@
           </w:tcPr>
           <w:p>
             <w:r>
-              <w:t>Basic o Premium</w:t>
-            </w:r>
-          </w:p>
-        </w:tc>
+              <w:t>Basic</w:t>
+            </w:r>
+          </w:p>
+        </w:tc>
+        <w:bookmarkStart w:id="0" w:name="_GoBack"/>
+        <w:bookmarkEnd w:id="0"/>
       </w:tr>
       <w:tr>
         <w:tc>
@@ -624,8 +1031,27 @@
             <w:tcW w:w="4814" w:type="dxa"/>
           </w:tcPr>
           <w:p>
+            <w:pPr>
+              <w:pStyle w:val="Paragrafoelenco"/>
+              <w:numPr>
+                <w:ilvl w:val="0"/>
+                <w:numId w:val="7"/>
+              </w:numPr>
+            </w:pPr>
             <w:r>
               <w:t>L’utente deve essere registrato e loggato</w:t>
+            </w:r>
+          </w:p>
+          <w:p>
+            <w:pPr>
+              <w:pStyle w:val="Paragrafoelenco"/>
+              <w:numPr>
+                <w:ilvl w:val="0"/>
+                <w:numId w:val="7"/>
+              </w:numPr>
+            </w:pPr>
+            <w:r>
+              <w:t>L’utente ha visualizzato la scheda tecnica di un libro</w:t>
             </w:r>
           </w:p>
         </w:tc>
@@ -660,11 +1086,14 @@
               </w:numPr>
             </w:pPr>
             <w:r>
-              <w:t>Include(</w:t>
+              <w:t>Il cliente inserisce il commento e conferma</w:t>
+            </w:r>
+            <w:r>
+              <w:t xml:space="preserve"> (</w:t>
             </w:r>
             <w:proofErr w:type="spellStart"/>
             <w:r>
-              <w:t>VisualizzaSchedaLibro</w:t>
+              <w:t>schedaTecnicaMockup</w:t>
             </w:r>
             <w:proofErr w:type="spellEnd"/>
             <w:r>
@@ -680,30 +1109,6 @@
               </w:numPr>
             </w:pPr>
             <w:r>
-              <w:t>Il sistema mostra la scheda del libro desiderato</w:t>
-            </w:r>
-          </w:p>
-          <w:p>
-            <w:pPr>
-              <w:pStyle w:val="Paragrafoelenco"/>
-              <w:numPr>
-                <w:ilvl w:val="0"/>
-                <w:numId w:val="1"/>
-              </w:numPr>
-            </w:pPr>
-            <w:r>
-              <w:t>Il cliente inserisce il commento e conferma</w:t>
-            </w:r>
-          </w:p>
-          <w:p>
-            <w:pPr>
-              <w:pStyle w:val="Paragrafoelenco"/>
-              <w:numPr>
-                <w:ilvl w:val="0"/>
-                <w:numId w:val="1"/>
-              </w:numPr>
-            </w:pPr>
-            <w:r>
               <w:t>Il sistema inserisce il commento e visualizza la nuova scheda del libro col nuovo commento</w:t>
             </w:r>
           </w:p>
@@ -778,10 +1183,7 @@
         </w:tc>
       </w:tr>
     </w:tbl>
-    <w:p>
-      <w:bookmarkStart w:id="0" w:name="_GoBack"/>
-      <w:bookmarkEnd w:id="0"/>
-    </w:p>
+    <w:p/>
     <w:sectPr>
       <w:pgSz w:w="11906" w:h="16838"/>
       <w:pgMar w:top="1417" w:right="1134" w:bottom="1134" w:left="1134" w:header="708" w:footer="708" w:gutter="0"/>
@@ -889,6 +1291,95 @@
     </w:lvl>
   </w:abstractNum>
   <w:abstractNum w:abstractNumId="1" w15:restartNumberingAfterBreak="0">
+    <w:nsid w:val="118D036A"/>
+    <w:multiLevelType w:val="hybridMultilevel"/>
+    <w:tmpl w:val="37C292B4"/>
+    <w:lvl w:ilvl="0" w:tplc="0410000F">
+      <w:start w:val="1"/>
+      <w:numFmt w:val="decimal"/>
+      <w:lvlText w:val="%1."/>
+      <w:lvlJc w:val="left"/>
+      <w:pPr>
+        <w:ind w:left="720" w:hanging="360"/>
+      </w:pPr>
+      <w:rPr>
+        <w:rFonts w:hint="default"/>
+      </w:rPr>
+    </w:lvl>
+    <w:lvl w:ilvl="1" w:tplc="04100019" w:tentative="1">
+      <w:start w:val="1"/>
+      <w:numFmt w:val="lowerLetter"/>
+      <w:lvlText w:val="%2."/>
+      <w:lvlJc w:val="left"/>
+      <w:pPr>
+        <w:ind w:left="1440" w:hanging="360"/>
+      </w:pPr>
+    </w:lvl>
+    <w:lvl w:ilvl="2" w:tplc="0410001B" w:tentative="1">
+      <w:start w:val="1"/>
+      <w:numFmt w:val="lowerRoman"/>
+      <w:lvlText w:val="%3."/>
+      <w:lvlJc w:val="right"/>
+      <w:pPr>
+        <w:ind w:left="2160" w:hanging="180"/>
+      </w:pPr>
+    </w:lvl>
+    <w:lvl w:ilvl="3" w:tplc="0410000F" w:tentative="1">
+      <w:start w:val="1"/>
+      <w:numFmt w:val="decimal"/>
+      <w:lvlText w:val="%4."/>
+      <w:lvlJc w:val="left"/>
+      <w:pPr>
+        <w:ind w:left="2880" w:hanging="360"/>
+      </w:pPr>
+    </w:lvl>
+    <w:lvl w:ilvl="4" w:tplc="04100019" w:tentative="1">
+      <w:start w:val="1"/>
+      <w:numFmt w:val="lowerLetter"/>
+      <w:lvlText w:val="%5."/>
+      <w:lvlJc w:val="left"/>
+      <w:pPr>
+        <w:ind w:left="3600" w:hanging="360"/>
+      </w:pPr>
+    </w:lvl>
+    <w:lvl w:ilvl="5" w:tplc="0410001B" w:tentative="1">
+      <w:start w:val="1"/>
+      <w:numFmt w:val="lowerRoman"/>
+      <w:lvlText w:val="%6."/>
+      <w:lvlJc w:val="right"/>
+      <w:pPr>
+        <w:ind w:left="4320" w:hanging="180"/>
+      </w:pPr>
+    </w:lvl>
+    <w:lvl w:ilvl="6" w:tplc="0410000F" w:tentative="1">
+      <w:start w:val="1"/>
+      <w:numFmt w:val="decimal"/>
+      <w:lvlText w:val="%7."/>
+      <w:lvlJc w:val="left"/>
+      <w:pPr>
+        <w:ind w:left="5040" w:hanging="360"/>
+      </w:pPr>
+    </w:lvl>
+    <w:lvl w:ilvl="7" w:tplc="04100019" w:tentative="1">
+      <w:start w:val="1"/>
+      <w:numFmt w:val="lowerLetter"/>
+      <w:lvlText w:val="%8."/>
+      <w:lvlJc w:val="left"/>
+      <w:pPr>
+        <w:ind w:left="5760" w:hanging="360"/>
+      </w:pPr>
+    </w:lvl>
+    <w:lvl w:ilvl="8" w:tplc="0410001B" w:tentative="1">
+      <w:start w:val="1"/>
+      <w:numFmt w:val="lowerRoman"/>
+      <w:lvlText w:val="%9."/>
+      <w:lvlJc w:val="right"/>
+      <w:pPr>
+        <w:ind w:left="6480" w:hanging="180"/>
+      </w:pPr>
+    </w:lvl>
+  </w:abstractNum>
+  <w:abstractNum w:abstractNumId="2" w15:restartNumberingAfterBreak="0">
     <w:nsid w:val="1A9738F2"/>
     <w:multiLevelType w:val="hybridMultilevel"/>
     <w:tmpl w:val="104A5A2C"/>
@@ -974,7 +1465,7 @@
       </w:pPr>
     </w:lvl>
   </w:abstractNum>
-  <w:abstractNum w:abstractNumId="2" w15:restartNumberingAfterBreak="0">
+  <w:abstractNum w:abstractNumId="3" w15:restartNumberingAfterBreak="0">
     <w:nsid w:val="4A5E3DC5"/>
     <w:multiLevelType w:val="multilevel"/>
     <w:tmpl w:val="0410001F"/>
@@ -1060,7 +1551,96 @@
       </w:pPr>
     </w:lvl>
   </w:abstractNum>
-  <w:abstractNum w:abstractNumId="3" w15:restartNumberingAfterBreak="0">
+  <w:abstractNum w:abstractNumId="4" w15:restartNumberingAfterBreak="0">
+    <w:nsid w:val="4EA26CF6"/>
+    <w:multiLevelType w:val="hybridMultilevel"/>
+    <w:tmpl w:val="5CB02F88"/>
+    <w:lvl w:ilvl="0" w:tplc="0410000F">
+      <w:start w:val="1"/>
+      <w:numFmt w:val="decimal"/>
+      <w:lvlText w:val="%1."/>
+      <w:lvlJc w:val="left"/>
+      <w:pPr>
+        <w:ind w:left="720" w:hanging="360"/>
+      </w:pPr>
+      <w:rPr>
+        <w:rFonts w:hint="default"/>
+      </w:rPr>
+    </w:lvl>
+    <w:lvl w:ilvl="1" w:tplc="04100019" w:tentative="1">
+      <w:start w:val="1"/>
+      <w:numFmt w:val="lowerLetter"/>
+      <w:lvlText w:val="%2."/>
+      <w:lvlJc w:val="left"/>
+      <w:pPr>
+        <w:ind w:left="1440" w:hanging="360"/>
+      </w:pPr>
+    </w:lvl>
+    <w:lvl w:ilvl="2" w:tplc="0410001B" w:tentative="1">
+      <w:start w:val="1"/>
+      <w:numFmt w:val="lowerRoman"/>
+      <w:lvlText w:val="%3."/>
+      <w:lvlJc w:val="right"/>
+      <w:pPr>
+        <w:ind w:left="2160" w:hanging="180"/>
+      </w:pPr>
+    </w:lvl>
+    <w:lvl w:ilvl="3" w:tplc="0410000F" w:tentative="1">
+      <w:start w:val="1"/>
+      <w:numFmt w:val="decimal"/>
+      <w:lvlText w:val="%4."/>
+      <w:lvlJc w:val="left"/>
+      <w:pPr>
+        <w:ind w:left="2880" w:hanging="360"/>
+      </w:pPr>
+    </w:lvl>
+    <w:lvl w:ilvl="4" w:tplc="04100019" w:tentative="1">
+      <w:start w:val="1"/>
+      <w:numFmt w:val="lowerLetter"/>
+      <w:lvlText w:val="%5."/>
+      <w:lvlJc w:val="left"/>
+      <w:pPr>
+        <w:ind w:left="3600" w:hanging="360"/>
+      </w:pPr>
+    </w:lvl>
+    <w:lvl w:ilvl="5" w:tplc="0410001B" w:tentative="1">
+      <w:start w:val="1"/>
+      <w:numFmt w:val="lowerRoman"/>
+      <w:lvlText w:val="%6."/>
+      <w:lvlJc w:val="right"/>
+      <w:pPr>
+        <w:ind w:left="4320" w:hanging="180"/>
+      </w:pPr>
+    </w:lvl>
+    <w:lvl w:ilvl="6" w:tplc="0410000F" w:tentative="1">
+      <w:start w:val="1"/>
+      <w:numFmt w:val="decimal"/>
+      <w:lvlText w:val="%7."/>
+      <w:lvlJc w:val="left"/>
+      <w:pPr>
+        <w:ind w:left="5040" w:hanging="360"/>
+      </w:pPr>
+    </w:lvl>
+    <w:lvl w:ilvl="7" w:tplc="04100019" w:tentative="1">
+      <w:start w:val="1"/>
+      <w:numFmt w:val="lowerLetter"/>
+      <w:lvlText w:val="%8."/>
+      <w:lvlJc w:val="left"/>
+      <w:pPr>
+        <w:ind w:left="5760" w:hanging="360"/>
+      </w:pPr>
+    </w:lvl>
+    <w:lvl w:ilvl="8" w:tplc="0410001B" w:tentative="1">
+      <w:start w:val="1"/>
+      <w:numFmt w:val="lowerRoman"/>
+      <w:lvlText w:val="%9."/>
+      <w:lvlJc w:val="right"/>
+      <w:pPr>
+        <w:ind w:left="6480" w:hanging="180"/>
+      </w:pPr>
+    </w:lvl>
+  </w:abstractNum>
+  <w:abstractNum w:abstractNumId="5" w15:restartNumberingAfterBreak="0">
     <w:nsid w:val="598B78BA"/>
     <w:multiLevelType w:val="multilevel"/>
     <w:tmpl w:val="F6F812A8"/>
@@ -1154,11 +1734,105 @@
       </w:pPr>
     </w:lvl>
   </w:abstractNum>
+  <w:abstractNum w:abstractNumId="6" w15:restartNumberingAfterBreak="0">
+    <w:nsid w:val="788734E9"/>
+    <w:multiLevelType w:val="multilevel"/>
+    <w:tmpl w:val="F6F812A8"/>
+    <w:lvl w:ilvl="0">
+      <w:start w:val="1"/>
+      <w:numFmt w:val="decimal"/>
+      <w:lvlText w:val="%1."/>
+      <w:lvlJc w:val="left"/>
+      <w:pPr>
+        <w:ind w:left="720" w:hanging="360"/>
+      </w:pPr>
+    </w:lvl>
+    <w:lvl w:ilvl="1">
+      <w:start w:val="1"/>
+      <w:numFmt w:val="decimal"/>
+      <w:isLgl/>
+      <w:lvlText w:val="%1.%2"/>
+      <w:lvlJc w:val="left"/>
+      <w:pPr>
+        <w:ind w:left="1080" w:hanging="360"/>
+      </w:pPr>
+    </w:lvl>
+    <w:lvl w:ilvl="2">
+      <w:start w:val="1"/>
+      <w:numFmt w:val="decimal"/>
+      <w:isLgl/>
+      <w:lvlText w:val="%1.%2.%3"/>
+      <w:lvlJc w:val="left"/>
+      <w:pPr>
+        <w:ind w:left="1800" w:hanging="720"/>
+      </w:pPr>
+    </w:lvl>
+    <w:lvl w:ilvl="3">
+      <w:start w:val="1"/>
+      <w:numFmt w:val="decimal"/>
+      <w:isLgl/>
+      <w:lvlText w:val="%1.%2.%3.%4"/>
+      <w:lvlJc w:val="left"/>
+      <w:pPr>
+        <w:ind w:left="2160" w:hanging="720"/>
+      </w:pPr>
+    </w:lvl>
+    <w:lvl w:ilvl="4">
+      <w:start w:val="1"/>
+      <w:numFmt w:val="decimal"/>
+      <w:isLgl/>
+      <w:lvlText w:val="%1.%2.%3.%4.%5"/>
+      <w:lvlJc w:val="left"/>
+      <w:pPr>
+        <w:ind w:left="2880" w:hanging="1080"/>
+      </w:pPr>
+    </w:lvl>
+    <w:lvl w:ilvl="5">
+      <w:start w:val="1"/>
+      <w:numFmt w:val="decimal"/>
+      <w:isLgl/>
+      <w:lvlText w:val="%1.%2.%3.%4.%5.%6"/>
+      <w:lvlJc w:val="left"/>
+      <w:pPr>
+        <w:ind w:left="3240" w:hanging="1080"/>
+      </w:pPr>
+    </w:lvl>
+    <w:lvl w:ilvl="6">
+      <w:start w:val="1"/>
+      <w:numFmt w:val="decimal"/>
+      <w:isLgl/>
+      <w:lvlText w:val="%1.%2.%3.%4.%5.%6.%7"/>
+      <w:lvlJc w:val="left"/>
+      <w:pPr>
+        <w:ind w:left="3960" w:hanging="1440"/>
+      </w:pPr>
+    </w:lvl>
+    <w:lvl w:ilvl="7">
+      <w:start w:val="1"/>
+      <w:numFmt w:val="decimal"/>
+      <w:isLgl/>
+      <w:lvlText w:val="%1.%2.%3.%4.%5.%6.%7.%8"/>
+      <w:lvlJc w:val="left"/>
+      <w:pPr>
+        <w:ind w:left="4320" w:hanging="1440"/>
+      </w:pPr>
+    </w:lvl>
+    <w:lvl w:ilvl="8">
+      <w:start w:val="1"/>
+      <w:numFmt w:val="decimal"/>
+      <w:isLgl/>
+      <w:lvlText w:val="%1.%2.%3.%4.%5.%6.%7.%8.%9"/>
+      <w:lvlJc w:val="left"/>
+      <w:pPr>
+        <w:ind w:left="4680" w:hanging="1440"/>
+      </w:pPr>
+    </w:lvl>
+  </w:abstractNum>
   <w:num w:numId="1">
-    <w:abstractNumId w:val="1"/>
+    <w:abstractNumId w:val="2"/>
   </w:num>
   <w:num w:numId="2">
-    <w:abstractNumId w:val="3"/>
+    <w:abstractNumId w:val="5"/>
     <w:lvlOverride w:ilvl="0">
       <w:startOverride w:val="1"/>
     </w:lvlOverride>
@@ -1191,7 +1865,16 @@
     <w:abstractNumId w:val="0"/>
   </w:num>
   <w:num w:numId="4">
-    <w:abstractNumId w:val="2"/>
+    <w:abstractNumId w:val="3"/>
+  </w:num>
+  <w:num w:numId="5">
+    <w:abstractNumId w:val="6"/>
+  </w:num>
+  <w:num w:numId="6">
+    <w:abstractNumId w:val="4"/>
+  </w:num>
+  <w:num w:numId="7">
+    <w:abstractNumId w:val="1"/>
   </w:num>
 </w:numbering>
 </file>
@@ -1651,6 +2334,36 @@
       <w:contextualSpacing/>
     </w:pPr>
   </w:style>
+  <w:style w:type="paragraph" w:styleId="Testofumetto">
+    <w:name w:val="Balloon Text"/>
+    <w:basedOn w:val="Normale"/>
+    <w:link w:val="TestofumettoCarattere"/>
+    <w:uiPriority w:val="99"/>
+    <w:semiHidden/>
+    <w:unhideWhenUsed/>
+    <w:rsid w:val="001A6C6F"/>
+    <w:pPr>
+      <w:spacing w:after="0" w:line="240" w:lineRule="auto"/>
+    </w:pPr>
+    <w:rPr>
+      <w:rFonts w:ascii="Segoe UI" w:hAnsi="Segoe UI" w:cs="Segoe UI"/>
+      <w:sz w:val="18"/>
+      <w:szCs w:val="18"/>
+    </w:rPr>
+  </w:style>
+  <w:style w:type="character" w:customStyle="1" w:styleId="TestofumettoCarattere">
+    <w:name w:val="Testo fumetto Carattere"/>
+    <w:basedOn w:val="Carpredefinitoparagrafo"/>
+    <w:link w:val="Testofumetto"/>
+    <w:uiPriority w:val="99"/>
+    <w:semiHidden/>
+    <w:rsid w:val="001A6C6F"/>
+    <w:rPr>
+      <w:rFonts w:ascii="Segoe UI" w:hAnsi="Segoe UI" w:cs="Segoe UI"/>
+      <w:sz w:val="18"/>
+      <w:szCs w:val="18"/>
+    </w:rPr>
+  </w:style>
 </w:styles>
 </file>
 
@@ -1954,7 +2667,7 @@
 </file>
 
 <file path=customXml/itemProps1.xml><?xml version="1.0" encoding="utf-8"?>
-<ds:datastoreItem xmlns:ds="http://schemas.openxmlformats.org/officeDocument/2006/customXml" ds:itemID="{C7064C6E-C5CD-447A-B6E9-23B5E1ADD4CC}">
+<ds:datastoreItem xmlns:ds="http://schemas.openxmlformats.org/officeDocument/2006/customXml" ds:itemID="{D1FDF169-76B6-40C6-998E-2563265BE587}">
   <ds:schemaRefs>
     <ds:schemaRef ds:uri="http://schemas.openxmlformats.org/officeDocument/2006/bibliography"/>
   </ds:schemaRefs>

</xml_diff>